<commit_message>
added references from pham et al. and added diagram of multi-layer perceptron
</commit_message>
<xml_diff>
--- a/diagrams.docx
+++ b/diagrams.docx
@@ -3,19 +3,445 @@
 <w:document xmlns:ve="http://schemas.openxmlformats.org/markup-compatibility/2006" xmlns:o="urn:schemas-microsoft-com:office:office" xmlns:r="http://schemas.openxmlformats.org/officeDocument/2006/relationships" xmlns:m="http://schemas.openxmlformats.org/officeDocument/2006/math" xmlns:v="urn:schemas-microsoft-com:vml" xmlns:wp="http://schemas.openxmlformats.org/drawingml/2006/wordprocessingDrawing" xmlns:w10="urn:schemas-microsoft-com:office:word" xmlns:w="http://schemas.openxmlformats.org/wordprocessingml/2006/main" xmlns:wne="http://schemas.microsoft.com/office/word/2006/wordml">
   <w:body>
     <w:p>
+      <w:pPr>
+        <w:sectPr>
+          <w:pgSz w:w="12240" w:h="15840"/>
+          <w:pgMar w:top="1440" w:right="1440" w:bottom="1440" w:left="1440" w:header="720" w:footer="720" w:gutter="0"/>
+          <w:cols w:space="720"/>
+          <w:docGrid w:linePitch="360"/>
+        </w:sectPr>
+      </w:pPr>
       <w:r>
         <w:rPr>
           <w:noProof/>
         </w:rPr>
         <w:pict>
+          <v:group id="_x0000_s1176" style="position:absolute;margin-left:-34.3pt;margin-top:41.85pt;width:317.9pt;height:249.05pt;z-index:251783168" coordorigin="300,2042" coordsize="6358,4981">
+            <v:group id="_x0000_s1156" style="position:absolute;left:2467;top:2042;width:3612;height:3896" coordorigin="2467,2042" coordsize="3612,3896">
+              <v:group id="_x0000_s1152" style="position:absolute;left:2467;top:2258;width:3612;height:3680" coordorigin="1465,1891" coordsize="3612,3680">
+                <v:shapetype id="_x0000_t32" coordsize="21600,21600" o:spt="32" o:oned="t" path="m,l21600,21600e" filled="f">
+                  <v:path arrowok="t" fillok="f" o:connecttype="none"/>
+                  <o:lock v:ext="edit" shapetype="t"/>
+                </v:shapetype>
+                <v:shape id="_x0000_s1122" type="#_x0000_t32" style="position:absolute;left:1685;top:1907;width:0;height:3627;flip:y" o:connectortype="straight">
+                  <v:stroke endarrow="block"/>
+                </v:shape>
+                <v:shape id="_x0000_s1143" type="#_x0000_t32" style="position:absolute;left:2857;top:4165;width:2029;height:881" o:connectortype="straight"/>
+                <v:group id="_x0000_s1151" style="position:absolute;left:1465;top:1891;width:3612;height:3680" coordorigin="1465,1891" coordsize="3612,3680">
+                  <v:shape id="_x0000_s1137" type="#_x0000_t32" style="position:absolute;left:1685;top:2785;width:1172;height:881" o:connectortype="straight"/>
+                  <v:shape id="_x0000_s1138" type="#_x0000_t32" style="position:absolute;left:1685;top:2785;width:1172;height:881;flip:x" o:connectortype="straight"/>
+                  <v:group id="_x0000_s1150" style="position:absolute;left:1465;top:1891;width:3612;height:3680" coordorigin="1465,1891" coordsize="3612,3680">
+                    <v:shape id="_x0000_s1123" type="#_x0000_t32" style="position:absolute;left:2857;top:1891;width:0;height:3627;flip:y" o:connectortype="straight">
+                      <v:stroke endarrow="block"/>
+                    </v:shape>
+                    <v:shape id="_x0000_s1124" type="#_x0000_t32" style="position:absolute;left:4886;top:1944;width:0;height:3627;flip:y" o:connectortype="straight">
+                      <v:stroke endarrow="block"/>
+                    </v:shape>
+                    <v:oval id="_x0000_s1125" style="position:absolute;left:1477;top:2367;width:411;height:418"/>
+                    <v:oval id="_x0000_s1126" style="position:absolute;left:1465;top:3678;width:411;height:418"/>
+                    <v:oval id="_x0000_s1127" style="position:absolute;left:1474;top:5136;width:411;height:418"/>
+                    <v:oval id="_x0000_s1128" style="position:absolute;left:2662;top:2355;width:411;height:418"/>
+                    <v:oval id="_x0000_s1129" style="position:absolute;left:2650;top:3666;width:411;height:418"/>
+                    <v:oval id="_x0000_s1130" style="position:absolute;left:2659;top:5124;width:411;height:418"/>
+                    <v:oval id="_x0000_s1134" style="position:absolute;left:4666;top:2364;width:411;height:418"/>
+                    <v:oval id="_x0000_s1135" style="position:absolute;left:4654;top:3675;width:411;height:418"/>
+                    <v:oval id="_x0000_s1136" style="position:absolute;left:4663;top:5133;width:411;height:418"/>
+                    <v:shape id="_x0000_s1139" type="#_x0000_t32" style="position:absolute;left:1678;top:4165;width:1172;height:881" o:connectortype="straight"/>
+                    <v:shape id="_x0000_s1140" type="#_x0000_t32" style="position:absolute;left:1678;top:4165;width:1172;height:881;flip:x" o:connectortype="straight"/>
+                    <v:shape id="_x0000_s1141" type="#_x0000_t32" style="position:absolute;left:2857;top:2797;width:2029;height:881" o:connectortype="straight"/>
+                    <v:shape id="_x0000_s1142" type="#_x0000_t32" style="position:absolute;left:2857;top:2797;width:2029;height:881;flip:x" o:connectortype="straight"/>
+                    <v:shape id="_x0000_s1144" type="#_x0000_t32" style="position:absolute;left:2857;top:4165;width:2029;height:881;flip:x" o:connectortype="straight"/>
+                    <v:shape id="_x0000_s1145" type="#_x0000_t32" style="position:absolute;left:1678;top:2797;width:3208;height:857" o:connectortype="straight"/>
+                    <v:shape id="_x0000_s1146" type="#_x0000_t32" style="position:absolute;left:1678;top:2785;width:3208;height:893;flip:x" o:connectortype="straight"/>
+                    <v:shape id="_x0000_s1147" type="#_x0000_t32" style="position:absolute;left:1685;top:4165;width:3208;height:857" o:connectortype="straight"/>
+                    <v:shape id="_x0000_s1148" type="#_x0000_t32" style="position:absolute;left:1685;top:4153;width:3208;height:893;flip:x" o:connectortype="straight"/>
+                  </v:group>
+                </v:group>
+              </v:group>
+              <v:shapetype id="_x0000_t202" coordsize="21600,21600" o:spt="202" path="m,l,21600r21600,l21600,xe">
+                <v:stroke joinstyle="miter"/>
+                <v:path gradientshapeok="t" o:connecttype="rect"/>
+              </v:shapetype>
+              <v:shape id="_x0000_s1149" type="#_x0000_t202" style="position:absolute;left:4407;top:2042;width:1420;height:1103" filled="f" stroked="f">
+                <v:textbox style="mso-next-textbox:#_x0000_s1149">
+                  <w:txbxContent>
+                    <w:p>
+                      <w:pPr>
+                        <w:rPr>
+                          <w:sz w:val="96"/>
+                        </w:rPr>
+                      </w:pPr>
+                      <w:r>
+                        <w:rPr>
+                          <w:sz w:val="96"/>
+                        </w:rPr>
+                        <w:t>…</w:t>
+                      </w:r>
+                    </w:p>
+                  </w:txbxContent>
+                </v:textbox>
+              </v:shape>
+              <v:shape id="_x0000_s1153" type="#_x0000_t202" style="position:absolute;left:4419;top:3289;width:1420;height:1103" filled="f" stroked="f">
+                <v:textbox style="mso-next-textbox:#_x0000_s1153">
+                  <w:txbxContent>
+                    <w:p>
+                      <w:pPr>
+                        <w:rPr>
+                          <w:sz w:val="96"/>
+                        </w:rPr>
+                      </w:pPr>
+                      <w:r>
+                        <w:rPr>
+                          <w:sz w:val="96"/>
+                        </w:rPr>
+                        <w:t>…</w:t>
+                      </w:r>
+                    </w:p>
+                  </w:txbxContent>
+                </v:textbox>
+              </v:shape>
+              <v:shape id="_x0000_s1155" type="#_x0000_t202" style="position:absolute;left:4419;top:4752;width:1420;height:1103" filled="f" stroked="f">
+                <v:textbox style="mso-next-textbox:#_x0000_s1155">
+                  <w:txbxContent>
+                    <w:p>
+                      <w:pPr>
+                        <w:rPr>
+                          <w:sz w:val="96"/>
+                        </w:rPr>
+                      </w:pPr>
+                      <w:r>
+                        <w:rPr>
+                          <w:sz w:val="96"/>
+                        </w:rPr>
+                        <w:t>…</w:t>
+                      </w:r>
+                    </w:p>
+                  </w:txbxContent>
+                </v:textbox>
+              </v:shape>
+            </v:group>
+            <v:shape id="_x0000_s1157" type="#_x0000_t202" style="position:absolute;left:300;top:2734;width:1714;height:621" filled="f" stroked="f">
+              <v:textbox style="mso-next-textbox:#_x0000_s1157">
+                <w:txbxContent>
+                  <w:p>
+                    <w:pPr>
+                      <w:rPr>
+                        <w:b/>
+                      </w:rPr>
+                    </w:pPr>
+                    <w:r>
+                      <w:rPr>
+                        <w:b/>
+                      </w:rPr>
+                      <w:t>Output Layer</w:t>
+                    </w:r>
+                  </w:p>
+                </w:txbxContent>
+              </v:textbox>
+            </v:shape>
+            <v:shape id="_x0000_s1158" type="#_x0000_t202" style="position:absolute;left:300;top:4021;width:1714;height:621" filled="f" stroked="f">
+              <v:textbox style="mso-next-textbox:#_x0000_s1158">
+                <w:txbxContent>
+                  <w:p>
+                    <w:pPr>
+                      <w:rPr>
+                        <w:b/>
+                      </w:rPr>
+                    </w:pPr>
+                    <w:r>
+                      <w:rPr>
+                        <w:b/>
+                      </w:rPr>
+                      <w:t>Hidden</w:t>
+                    </w:r>
+                    <w:r>
+                      <w:rPr>
+                        <w:b/>
+                      </w:rPr>
+                      <w:t xml:space="preserve"> Layer</w:t>
+                    </w:r>
+                  </w:p>
+                </w:txbxContent>
+              </v:textbox>
+            </v:shape>
+            <v:shape id="_x0000_s1159" type="#_x0000_t202" style="position:absolute;left:428;top:5508;width:1714;height:621" filled="f" stroked="f">
+              <v:textbox style="mso-next-textbox:#_x0000_s1159">
+                <w:txbxContent>
+                  <w:p>
+                    <w:pPr>
+                      <w:rPr>
+                        <w:b/>
+                      </w:rPr>
+                    </w:pPr>
+                    <w:r>
+                      <w:rPr>
+                        <w:b/>
+                      </w:rPr>
+                      <w:t>Input</w:t>
+                    </w:r>
+                    <w:r>
+                      <w:rPr>
+                        <w:b/>
+                      </w:rPr>
+                      <w:t xml:space="preserve"> Layer</w:t>
+                    </w:r>
+                  </w:p>
+                </w:txbxContent>
+              </v:textbox>
+            </v:shape>
+            <v:shape id="_x0000_s1160" type="#_x0000_t32" style="position:absolute;left:1758;top:2955;width:542;height:0" o:connectortype="straight">
+              <v:stroke endarrow="block"/>
+            </v:shape>
+            <v:shape id="_x0000_s1161" type="#_x0000_t32" style="position:absolute;left:1758;top:4264;width:542;height:0" o:connectortype="straight">
+              <v:stroke endarrow="block"/>
+            </v:shape>
+            <v:shape id="_x0000_s1162" type="#_x0000_t32" style="position:absolute;left:1758;top:5723;width:542;height:0" o:connectortype="straight">
+              <v:stroke endarrow="block"/>
+            </v:shape>
+            <v:shape id="_x0000_s1163" type="#_x0000_t202" style="position:absolute;left:2505;top:6338;width:656;height:621" filled="f" stroked="f">
+              <v:textbox style="mso-next-textbox:#_x0000_s1163">
+                <w:txbxContent>
+                  <w:p>
+                    <w:pPr>
+                      <w:rPr>
+                        <w:b/>
+                        <w:vertAlign w:val="subscript"/>
+                      </w:rPr>
+                    </w:pPr>
+                    <w:r>
+                      <w:rPr>
+                        <w:b/>
+                      </w:rPr>
+                      <w:t>X</w:t>
+                    </w:r>
+                    <w:r>
+                      <w:rPr>
+                        <w:b/>
+                        <w:vertAlign w:val="subscript"/>
+                      </w:rPr>
+                      <w:t>1</w:t>
+                    </w:r>
+                  </w:p>
+                </w:txbxContent>
+              </v:textbox>
+            </v:shape>
+            <v:shape id="_x0000_s1166" type="#_x0000_t32" style="position:absolute;left:2726;top:5938;width:0;height:432;flip:y" o:connectortype="straight">
+              <v:stroke endarrow="block"/>
+            </v:shape>
+            <v:shape id="_x0000_s1167" type="#_x0000_t202" style="position:absolute;left:3652;top:6370;width:656;height:621" filled="f" stroked="f">
+              <v:textbox style="mso-next-textbox:#_x0000_s1167">
+                <w:txbxContent>
+                  <w:p>
+                    <w:pPr>
+                      <w:rPr>
+                        <w:b/>
+                        <w:vertAlign w:val="subscript"/>
+                      </w:rPr>
+                    </w:pPr>
+                    <w:r>
+                      <w:rPr>
+                        <w:b/>
+                      </w:rPr>
+                      <w:t>X</w:t>
+                    </w:r>
+                    <w:r>
+                      <w:rPr>
+                        <w:b/>
+                        <w:vertAlign w:val="subscript"/>
+                      </w:rPr>
+                      <w:t>2</w:t>
+                    </w:r>
+                  </w:p>
+                </w:txbxContent>
+              </v:textbox>
+            </v:shape>
+            <v:shape id="_x0000_s1168" type="#_x0000_t32" style="position:absolute;left:3873;top:5970;width:0;height:432;flip:y" o:connectortype="straight">
+              <v:stroke endarrow="block"/>
+            </v:shape>
+            <v:shape id="_x0000_s1169" type="#_x0000_t202" style="position:absolute;left:5656;top:6402;width:656;height:621" filled="f" stroked="f">
+              <v:textbox style="mso-next-textbox:#_x0000_s1169">
+                <w:txbxContent>
+                  <w:p>
+                    <w:pPr>
+                      <w:rPr>
+                        <w:b/>
+                        <w:vertAlign w:val="subscript"/>
+                      </w:rPr>
+                    </w:pPr>
+                    <w:proofErr w:type="spellStart"/>
+                    <w:r>
+                      <w:rPr>
+                        <w:b/>
+                      </w:rPr>
+                      <w:t>X</w:t>
+                    </w:r>
+                    <w:r>
+                      <w:rPr>
+                        <w:b/>
+                        <w:vertAlign w:val="subscript"/>
+                      </w:rPr>
+                      <w:t>m</w:t>
+                    </w:r>
+                    <w:proofErr w:type="spellEnd"/>
+                  </w:p>
+                </w:txbxContent>
+              </v:textbox>
+            </v:shape>
+            <v:shape id="_x0000_s1170" type="#_x0000_t32" style="position:absolute;left:5877;top:6002;width:0;height:432;flip:y" o:connectortype="straight">
+              <v:stroke endarrow="block"/>
+            </v:shape>
+            <v:shape id="_x0000_s1171" type="#_x0000_t202" style="position:absolute;left:2104;top:3400;width:656;height:621" filled="f" stroked="f">
+              <v:textbox style="mso-next-textbox:#_x0000_s1171">
+                <w:txbxContent>
+                  <w:p>
+                    <w:pPr>
+                      <w:rPr>
+                        <w:b/>
+                        <w:vertAlign w:val="subscript"/>
+                      </w:rPr>
+                    </w:pPr>
+                    <w:r>
+                      <w:rPr>
+                        <w:b/>
+                      </w:rPr>
+                      <w:t>Y</w:t>
+                    </w:r>
+                    <w:r>
+                      <w:rPr>
+                        <w:b/>
+                        <w:vertAlign w:val="subscript"/>
+                      </w:rPr>
+                      <w:t>1</w:t>
+                    </w:r>
+                  </w:p>
+                </w:txbxContent>
+              </v:textbox>
+            </v:shape>
+            <v:shape id="_x0000_s1172" type="#_x0000_t202" style="position:absolute;left:6002;top:3289;width:656;height:621" filled="f" stroked="f">
+              <v:textbox style="mso-next-textbox:#_x0000_s1172">
+                <w:txbxContent>
+                  <w:p>
+                    <w:pPr>
+                      <w:rPr>
+                        <w:b/>
+                        <w:vertAlign w:val="subscript"/>
+                      </w:rPr>
+                    </w:pPr>
+                    <w:proofErr w:type="spellStart"/>
+                    <w:r>
+                      <w:rPr>
+                        <w:b/>
+                      </w:rPr>
+                      <w:t>Y</w:t>
+                    </w:r>
+                    <w:r>
+                      <w:rPr>
+                        <w:b/>
+                        <w:vertAlign w:val="subscript"/>
+                      </w:rPr>
+                      <w:t>n</w:t>
+                    </w:r>
+                    <w:proofErr w:type="spellEnd"/>
+                  </w:p>
+                </w:txbxContent>
+              </v:textbox>
+            </v:shape>
+            <v:shape id="_x0000_s1173" type="#_x0000_t202" style="position:absolute;left:2188;top:4758;width:656;height:621" filled="f" stroked="f">
+              <v:textbox style="mso-next-textbox:#_x0000_s1173">
+                <w:txbxContent>
+                  <w:p>
+                    <w:pPr>
+                      <w:rPr>
+                        <w:b/>
+                        <w:vertAlign w:val="subscript"/>
+                      </w:rPr>
+                    </w:pPr>
+                    <w:r>
+                      <w:rPr>
+                        <w:b/>
+                      </w:rPr>
+                      <w:t>w</w:t>
+                    </w:r>
+                    <w:r>
+                      <w:rPr>
+                        <w:b/>
+                        <w:vertAlign w:val="subscript"/>
+                      </w:rPr>
+                      <w:t>11</w:t>
+                    </w:r>
+                  </w:p>
+                </w:txbxContent>
+              </v:textbox>
+            </v:shape>
+            <v:shape id="_x0000_s1174" type="#_x0000_t202" style="position:absolute;left:2864;top:4303;width:656;height:621" filled="f" stroked="f">
+              <v:textbox style="mso-next-textbox:#_x0000_s1174">
+                <w:txbxContent>
+                  <w:p>
+                    <w:pPr>
+                      <w:rPr>
+                        <w:b/>
+                        <w:vertAlign w:val="subscript"/>
+                      </w:rPr>
+                    </w:pPr>
+                    <w:r>
+                      <w:rPr>
+                        <w:b/>
+                      </w:rPr>
+                      <w:t>w</w:t>
+                    </w:r>
+                    <w:r>
+                      <w:rPr>
+                        <w:b/>
+                        <w:vertAlign w:val="subscript"/>
+                      </w:rPr>
+                      <w:t>1m</w:t>
+                    </w:r>
+                  </w:p>
+                </w:txbxContent>
+              </v:textbox>
+            </v:shape>
+            <v:shape id="_x0000_s1175" type="#_x0000_t202" style="position:absolute;left:2630;top:4693;width:656;height:621" filled="f" stroked="f">
+              <v:textbox style="mso-next-textbox:#_x0000_s1175">
+                <w:txbxContent>
+                  <w:p>
+                    <w:pPr>
+                      <w:rPr>
+                        <w:b/>
+                        <w:vertAlign w:val="subscript"/>
+                      </w:rPr>
+                    </w:pPr>
+                    <w:r>
+                      <w:rPr>
+                        <w:b/>
+                      </w:rPr>
+                      <w:t>w</w:t>
+                    </w:r>
+                    <w:r>
+                      <w:rPr>
+                        <w:b/>
+                        <w:vertAlign w:val="subscript"/>
+                      </w:rPr>
+                      <w:t>12</w:t>
+                    </w:r>
+                  </w:p>
+                </w:txbxContent>
+              </v:textbox>
+            </v:shape>
+          </v:group>
+        </w:pict>
+      </w:r>
+    </w:p>
+    <w:p>
+      <w:r>
+        <w:rPr>
+          <w:noProof/>
+        </w:rPr>
+        <w:lastRenderedPageBreak/>
+        <w:pict>
           <v:group id="_x0000_s1119" style="position:absolute;margin-left:-40.75pt;margin-top:350.5pt;width:422.4pt;height:100.6pt;z-index:251736064" coordorigin="625,8450" coordsize="8448,2012">
             <v:group id="_x0000_s1114" style="position:absolute;left:927;top:8450;width:8146;height:1562" coordorigin="927,8450" coordsize="8146,1562">
               <v:group id="_x0000_s1101" style="position:absolute;left:927;top:8450;width:8146;height:1562" coordorigin="927,8450" coordsize="8146,1562">
                 <v:group id="_x0000_s1091" style="position:absolute;left:927;top:8450;width:1622;height:1562" coordorigin="927,8450" coordsize="1622,1562">
-                  <v:shapetype id="_x0000_t32" coordsize="21600,21600" o:spt="32" o:oned="t" path="m,l21600,21600e" filled="f">
-                    <v:path arrowok="t" fillok="f" o:connecttype="none"/>
-                    <o:lock v:ext="edit" shapetype="t"/>
-                  </v:shapetype>
                   <v:shape id="_x0000_s1089" type="#_x0000_t32" style="position:absolute;left:1749;top:8450;width:0;height:1562" o:connectortype="straight" strokecolor="#7f7f7f [1612]"/>
                   <v:shape id="_x0000_s1090" type="#_x0000_t32" style="position:absolute;left:927;top:9562;width:1622;height:0" o:connectortype="straight" strokecolor="#7f7f7f [1612]"/>
                 </v:group>
@@ -43,10 +469,6 @@
                 <v:path arrowok="t"/>
               </v:shape>
             </v:group>
-            <v:shapetype id="_x0000_t202" coordsize="21600,21600" o:spt="202" path="m,l,21600r21600,l21600,xe">
-              <v:stroke joinstyle="miter"/>
-              <v:path gradientshapeok="t" o:connecttype="rect"/>
-            </v:shapetype>
             <v:shape id="_x0000_s1115" type="#_x0000_t202" style="position:absolute;left:625;top:10012;width:673;height:448" filled="f" stroked="f">
               <v:textbox style="mso-next-textbox:#_x0000_s1115">
                 <w:txbxContent>
@@ -344,48 +766,48 @@
         <w:pict>
           <v:group id="_x0000_s1063" style="position:absolute;margin-left:-31.25pt;margin-top:-27.5pt;width:374.1pt;height:128.15pt;z-index:251693056" coordorigin="248,589" coordsize="7482,2563">
             <v:group id="_x0000_s1053" style="position:absolute;left:248;top:589;width:7482;height:2563" coordorigin="248,589" coordsize="7482,2563">
-              <v:shape id="_x0000_s1036" style="position:absolute;left:7295;top:2051;width:190;height:82" coordsize="190,82" path="m,82hdc27,77,55,75,82,68v28,-7,81,-27,81,-27c172,27,190,,190,hae" filled="f">
+              <v:shape id="_x0000_s1036" style="position:absolute;left:7295;top:2051;width:190;height:82" coordsize="190,82" path="m,82hdc27,77,55,75,82,68v28,-7,81,-27,81,-27c172,27,190,,190,e" filled="f">
                 <v:path arrowok="t"/>
               </v:shape>
-              <v:shape id="_x0000_s1039" style="position:absolute;left:6548;top:856;width:149;height:258" coordsize="149,258" path="m,258hdc31,165,79,70,149,hae" filled="f">
+              <v:shape id="_x0000_s1039" style="position:absolute;left:6548;top:856;width:149;height:258" coordsize="149,258" path="m,258hdc31,165,79,70,149,e" filled="f">
                 <v:path arrowok="t"/>
               </v:shape>
               <v:group id="_x0000_s1052" style="position:absolute;left:248;top:589;width:7482;height:2563" coordorigin="248,561" coordsize="7482,2563">
-                <v:shape id="_x0000_s1026" style="position:absolute;left:1032;top:1318;width:468;height:570" coordsize="468,570" path="m,570hdc82,561,142,553,218,530v27,-8,54,-19,81,-28c313,497,340,489,340,489v44,-29,65,-51,95,-95c468,233,462,231,462,hae" filled="f">
+                <v:shape id="_x0000_s1026" style="position:absolute;left:1032;top:1318;width:468;height:570" coordsize="468,570" path="m,570hdc82,561,142,553,218,530v27,-8,54,-19,81,-28c313,497,340,489,340,489v44,-29,65,-51,95,-95c468,233,462,231,462,e" filled="f">
                   <v:path arrowok="t"/>
                 </v:shape>
-                <v:shape id="_x0000_s1027" style="position:absolute;left:1440;top:965;width:652;height:411" coordsize="652,411" path="m,380hdc99,399,132,411,258,380,307,368,376,291,408,258v39,-39,86,-67,122,-109c570,103,588,74,638,40,643,27,652,,652,hae" filled="f">
+                <v:shape id="_x0000_s1027" style="position:absolute;left:1440;top:965;width:652;height:411" coordsize="652,411" path="m,380hdc99,399,132,411,258,380,307,368,376,291,408,258v39,-39,86,-67,122,-109c570,103,588,74,638,40,643,27,652,,652,e" filled="f">
                   <v:path arrowok="t"/>
                 </v:shape>
-                <v:shape id="_x0000_s1038" style="position:absolute;left:6507;top:883;width:68;height:326" coordsize="68,326" path="m68,326hdc64,263,62,199,55,136,49,84,,54,,hae" filled="f">
+                <v:shape id="_x0000_s1038" style="position:absolute;left:6507;top:883;width:68;height:326" coordsize="68,326" path="m68,326hdc64,263,62,199,55,136,49,84,,54,,e" filled="f">
                   <v:path arrowok="t"/>
                 </v:shape>
                 <v:group id="_x0000_s1051" style="position:absolute;left:248;top:561;width:7482;height:2563" coordorigin="248,561" coordsize="7482,2563">
-                  <v:shape id="_x0000_s1028" style="position:absolute;left:1943;top:978;width:1141;height:421" coordsize="1141,421" path="m,hdc22,92,37,182,68,272v5,15,28,17,40,27c233,404,31,261,231,394v13,9,40,27,40,27c375,417,480,419,584,408v28,-3,54,-19,81,-28c679,375,706,367,706,367,804,303,904,236,1005,177v72,-109,-23,23,68,-68c1141,41,1064,87,1127,54hae" filled="f">
+                  <v:shape id="_x0000_s1028" style="position:absolute;left:1943;top:978;width:1141;height:421" coordsize="1141,421" path="m,hdc22,92,37,182,68,272v5,15,28,17,40,27c233,404,31,261,231,394v13,9,40,27,40,27c375,417,480,419,584,408v28,-3,54,-19,81,-28c679,375,706,367,706,367,804,303,904,236,1005,177v72,-109,-23,23,68,-68c1141,41,1064,87,1127,54e" filled="f">
                     <v:path arrowok="t"/>
                   </v:shape>
-                  <v:shape id="_x0000_s1029" style="position:absolute;left:2826;top:951;width:2486;height:815" coordsize="2486,815" path="m108,hdc69,117,29,233,,353v4,68,2,137,13,204c16,573,33,583,40,598v62,123,150,133,272,163c364,774,357,783,421,788v140,12,421,27,421,27c1046,810,1250,812,1453,801v55,-3,109,-17,163,-27c1639,770,1661,763,1684,761v149,-12,448,-27,448,-27c2284,695,2168,720,2486,720hae" filled="f">
+                  <v:shape id="_x0000_s1029" style="position:absolute;left:2826;top:951;width:2486;height:815" coordsize="2486,815" path="m108,hdc69,117,29,233,,353v4,68,2,137,13,204c16,573,33,583,40,598v62,123,150,133,272,163c364,774,357,783,421,788v140,12,421,27,421,27c1046,810,1250,812,1453,801v55,-3,109,-17,163,-27c1639,770,1661,763,1684,761v149,-12,448,-27,448,-27c2284,695,2168,720,2486,720e" filled="f">
                     <v:path arrowok="t"/>
                   </v:shape>
-                  <v:shape id="_x0000_s1030" style="position:absolute;left:1073;top:1807;width:772;height:1019" coordsize="772,1019" path="m,hdc59,4,119,4,177,13v28,4,81,28,81,28c267,54,274,69,285,81v17,20,55,55,55,55c363,206,426,247,476,299v68,71,109,176,163,258c650,616,652,650,693,693v25,71,44,145,68,217c772,945,761,983,761,1019hae" filled="f">
+                  <v:shape id="_x0000_s1030" style="position:absolute;left:1073;top:1807;width:772;height:1019" coordsize="772,1019" path="m,hdc59,4,119,4,177,13v28,4,81,28,81,28c267,54,274,69,285,81v17,20,55,55,55,55c363,206,426,247,476,299v68,71,109,176,163,258c650,616,652,650,693,693v25,71,44,145,68,217c772,945,761,983,761,1019e" filled="f">
                     <v:path arrowok="t"/>
                   </v:shape>
-                  <v:shape id="_x0000_s1031" style="position:absolute;left:1671;top:2501;width:1073;height:393" coordsize="1073,393" path="m,202hdc89,174,136,94,217,53,277,23,395,29,435,26,557,5,681,,801,39v9,9,18,20,28,28c842,77,858,83,869,94v50,50,87,116,123,176c1009,298,1028,325,1046,352v9,14,27,41,27,41hae" filled="f">
+                  <v:shape id="_x0000_s1031" style="position:absolute;left:1671;top:2501;width:1073;height:393" coordsize="1073,393" path="m,202hdc89,174,136,94,217,53,277,23,395,29,435,26,557,5,681,,801,39v9,9,18,20,28,28c842,77,858,83,869,94v50,50,87,116,123,176c1009,298,1028,325,1046,352v9,14,27,41,27,41e" filled="f">
                     <v:path arrowok="t"/>
                   </v:shape>
-                  <v:shape id="_x0000_s1032" style="position:absolute;left:2489;top:1759;width:4086;height:931" coordsize="4086,931" path="m119,931hdc88,734,,471,146,319v25,-71,61,-55,136,-67c334,198,280,245,350,211,490,143,540,146,703,129,1010,57,1244,82,1600,75,1966,,2495,38,2782,34v258,5,516,2,774,14c3605,50,3744,88,3787,116v27,18,82,54,82,54c3974,329,3814,98,3937,238v99,113,149,287,149,435hae" filled="f">
+                  <v:shape id="_x0000_s1032" style="position:absolute;left:2489;top:1759;width:4086;height:931" coordsize="4086,931" path="m119,931hdc88,734,,471,146,319v25,-71,61,-55,136,-67c334,198,280,245,350,211,490,143,540,146,703,129,1010,57,1244,82,1600,75,1966,,2495,38,2782,34v258,5,516,2,774,14c3605,50,3744,88,3787,116v27,18,82,54,82,54c3974,329,3814,98,3937,238v99,113,149,287,149,435e" filled="f">
                     <v:path arrowok="t"/>
                   </v:shape>
-                  <v:shape id="_x0000_s1033" style="position:absolute;left:5298;top:1060;width:1260;height:698" coordsize="1260,698" path="m,611hdc186,616,372,613,557,625v56,4,108,31,163,40c892,656,976,698,1060,570v31,-99,-14,15,54,-68c1141,469,1142,421,1155,380v31,-95,62,-191,95,-285c1260,65,1250,32,1250,hae" filled="f">
+                  <v:shape id="_x0000_s1033" style="position:absolute;left:5298;top:1060;width:1260;height:698" coordsize="1260,698" path="m,611hdc186,616,372,613,557,625v56,4,108,31,163,40c892,656,976,698,1060,570v31,-99,-14,15,54,-68c1141,469,1142,421,1155,380v31,-95,62,-191,95,-285c1260,65,1250,32,1250,e" filled="f">
                     <v:path arrowok="t"/>
                   </v:shape>
-                  <v:shape id="_x0000_s1034" style="position:absolute;left:6514;top:1141;width:849;height:978" coordsize="849,978" path="m88,hdc80,41,68,81,61,122,45,209,49,297,20,381,31,557,,697,183,761v49,47,15,23,109,54c306,820,319,824,333,829v14,4,41,13,41,13c416,886,479,891,537,910v109,36,195,68,312,68hae" filled="f">
+                  <v:shape id="_x0000_s1034" style="position:absolute;left:6514;top:1141;width:849;height:978" coordsize="849,978" path="m88,hdc80,41,68,81,61,122,45,209,49,297,20,381,31,557,,697,183,761v49,47,15,23,109,54c306,820,319,824,333,829v14,4,41,13,41,13c416,886,479,891,537,910v109,36,195,68,312,68e" filled="f">
                     <v:path arrowok="t"/>
                   </v:shape>
-                  <v:shape id="_x0000_s1035" style="position:absolute;left:6528;top:1957;width:767;height:655" coordsize="767,655" path="m767,189hdc661,180,636,183,550,162,441,135,336,99,224,81,183,54,142,40,101,13,74,17,27,,20,26,,100,28,180,34,257,45,392,73,512,169,611v16,44,,40,28,40hae" filled="f">
+                  <v:shape id="_x0000_s1035" style="position:absolute;left:6528;top:1957;width:767;height:655" coordsize="767,655" path="m767,189hdc661,180,636,183,550,162,441,135,336,99,224,81,183,54,142,40,101,13,74,17,27,,20,26,,100,28,180,34,257,45,392,73,512,169,611v16,44,,40,28,40e" filled="f">
                     <v:path arrowok="t"/>
                   </v:shape>
-                  <v:shape id="_x0000_s1037" style="position:absolute;left:7377;top:2119;width:353;height:95" coordsize="353,95" path="m,hdc85,58,249,95,353,95hae" filled="f">
+                  <v:shape id="_x0000_s1037" style="position:absolute;left:7377;top:2119;width:353;height:95" coordsize="353,95" path="m,hdc85,58,249,95,353,95e" filled="f">
                     <v:path arrowok="t"/>
                   </v:shape>
                   <v:shape id="_x0000_s1040" style="position:absolute;left:1870;top:1725;width:426;height:342" coordsize="426,342" path="m32,27hdc40,145,,246,113,286v9,9,16,21,28,27c167,326,222,340,222,340v63,-5,129,2,190,-14c426,322,426,300,426,286,426,261,420,,317,,222,,127,18,32,27xe">
@@ -397,13 +819,13 @@
                   <v:shape id="_x0000_s1042" style="position:absolute;left:2790;top:935;width:103;height:138" coordsize="103,138" path="m90,30hdc75,102,76,117,8,138,13,97,,51,22,16,32,,61,18,76,30v11,9,,40,14,40c103,70,90,43,90,30xe">
                     <v:path arrowok="t"/>
                   </v:shape>
-                  <v:shape id="_x0000_s1043" style="position:absolute;left:2595;top:883;width:217;height:109" coordsize="217,109" path="m217,109hdc154,67,189,85,95,54,81,49,54,41,54,41,8,10,24,26,,hae" filled="f">
+                  <v:shape id="_x0000_s1043" style="position:absolute;left:2595;top:883;width:217;height:109" coordsize="217,109" path="m217,109hdc154,67,189,85,95,54,81,49,54,41,54,41,8,10,24,26,,e" filled="f">
                     <v:path arrowok="t"/>
                   </v:shape>
                   <v:shape id="_x0000_s1044" style="position:absolute;left:1045;top:1889;width:137;height:146" coordsize="137,146" path="m28,54hdc80,,114,14,137,81,105,102,58,146,15,94,,76,21,48,28,26v3,-9,,19,,28xe">
                     <v:path arrowok="t"/>
                   </v:shape>
-                  <v:shape id="_x0000_s1045" style="position:absolute;left:1046;top:2011;width:82;height:298" coordsize="82,298" path="m82,hdc65,101,48,206,,298hae" filled="f">
+                  <v:shape id="_x0000_s1045" style="position:absolute;left:1046;top:2011;width:82;height:298" coordsize="82,298" path="m82,hdc65,101,48,206,,298e" filled="f">
                     <v:path arrowok="t"/>
                   </v:shape>
                   <v:shape id="_x0000_s1046" type="#_x0000_t202" style="position:absolute;left:4426;top:1222;width:1114;height:512" filled="f" stroked="f">

</xml_diff>